<commit_message>
fixed lessons learned template
fixed lessons learned template
</commit_message>
<xml_diff>
--- a/ddtvl_lessons_learned.docx
+++ b/ddtvl_lessons_learned.docx
@@ -3,8 +3,128 @@
 <w:document xmlns:wpc="http://schemas.microsoft.com/office/word/2010/wordprocessingCanvas" xmlns:mc="http://schemas.openxmlformats.org/markup-compatibility/2006" xmlns:o="urn:schemas-microsoft-com:office:office" xmlns:r="http://schemas.openxmlformats.org/officeDocument/2006/relationships" xmlns:m="http://schemas.openxmlformats.org/officeDocument/2006/math" xmlns:v="urn:schemas-microsoft-com:vml" xmlns:wp14="http://schemas.microsoft.com/office/word/2010/wordprocessingDrawing" xmlns:wp="http://schemas.openxmlformats.org/drawingml/2006/wordprocessingDrawing" xmlns:w10="urn:schemas-microsoft-com:office:word" xmlns:w="http://schemas.openxmlformats.org/wordprocessingml/2006/main" xmlns:w14="http://schemas.microsoft.com/office/word/2010/wordml" xmlns:w15="http://schemas.microsoft.com/office/word/2012/wordml" xmlns:wpg="http://schemas.microsoft.com/office/word/2010/wordprocessingGroup" xmlns:wpi="http://schemas.microsoft.com/office/word/2010/wordprocessingInk" xmlns:wne="http://schemas.microsoft.com/office/word/2006/wordml" xmlns:wps="http://schemas.microsoft.com/office/word/2010/wordprocessingShape" mc:Ignorable="w14 w15 wp14">
   <w:body>
     <w:p>
+      <w:pPr>
+        <w:spacing w:line="480" w:lineRule="auto"/>
+        <w:rPr>
+          <w:rFonts w:ascii="Times New Roman" w:hAnsi="Times New Roman" w:cs="Times New Roman"/>
+          <w:b/>
+          <w:sz w:val="24"/>
+          <w:szCs w:val="24"/>
+        </w:rPr>
+      </w:pPr>
+      <w:r>
+        <w:rPr>
+          <w:rFonts w:ascii="Times New Roman" w:hAnsi="Times New Roman" w:cs="Times New Roman"/>
+          <w:b/>
+          <w:sz w:val="24"/>
+          <w:szCs w:val="24"/>
+        </w:rPr>
+        <w:t>What went well?</w:t>
+      </w:r>
       <w:bookmarkStart w:id="0" w:name="_GoBack"/>
       <w:bookmarkEnd w:id="0"/>
+    </w:p>
+    <w:p>
+      <w:pPr>
+        <w:spacing w:line="480" w:lineRule="auto"/>
+        <w:rPr>
+          <w:rFonts w:ascii="Times New Roman" w:hAnsi="Times New Roman" w:cs="Times New Roman"/>
+          <w:b/>
+          <w:sz w:val="24"/>
+          <w:szCs w:val="24"/>
+        </w:rPr>
+      </w:pPr>
+      <w:r>
+        <w:rPr>
+          <w:rFonts w:ascii="Times New Roman" w:hAnsi="Times New Roman" w:cs="Times New Roman"/>
+          <w:b/>
+          <w:sz w:val="24"/>
+          <w:szCs w:val="24"/>
+        </w:rPr>
+        <w:t>What went poorly?</w:t>
+      </w:r>
+    </w:p>
+    <w:p>
+      <w:pPr>
+        <w:spacing w:line="480" w:lineRule="auto"/>
+        <w:rPr>
+          <w:rFonts w:ascii="Times New Roman" w:hAnsi="Times New Roman" w:cs="Times New Roman"/>
+          <w:b/>
+          <w:sz w:val="24"/>
+          <w:szCs w:val="24"/>
+        </w:rPr>
+      </w:pPr>
+      <w:r>
+        <w:rPr>
+          <w:rFonts w:ascii="Times New Roman" w:hAnsi="Times New Roman" w:cs="Times New Roman"/>
+          <w:b/>
+          <w:sz w:val="24"/>
+          <w:szCs w:val="24"/>
+        </w:rPr>
+        <w:t>What would you do differently?</w:t>
+      </w:r>
+    </w:p>
+    <w:p>
+      <w:pPr>
+        <w:spacing w:line="480" w:lineRule="auto"/>
+        <w:rPr>
+          <w:rFonts w:ascii="Times New Roman" w:eastAsia="Times New Roman" w:hAnsi="Times New Roman" w:cs="Times New Roman"/>
+          <w:b/>
+          <w:color w:val="111111"/>
+          <w:sz w:val="24"/>
+          <w:szCs w:val="24"/>
+        </w:rPr>
+      </w:pPr>
+      <w:r>
+        <w:rPr>
+          <w:rFonts w:ascii="Times New Roman" w:eastAsia="Times New Roman" w:hAnsi="Times New Roman" w:cs="Times New Roman"/>
+          <w:b/>
+          <w:color w:val="111111"/>
+          <w:sz w:val="24"/>
+          <w:szCs w:val="24"/>
+        </w:rPr>
+        <w:t>If this opportunity presented itself again, would you do it?</w:t>
+      </w:r>
+    </w:p>
+    <w:p>
+      <w:pPr>
+        <w:spacing w:line="480" w:lineRule="auto"/>
+        <w:rPr>
+          <w:rFonts w:ascii="Times New Roman" w:hAnsi="Times New Roman" w:cs="Times New Roman"/>
+          <w:b/>
+          <w:sz w:val="24"/>
+          <w:szCs w:val="24"/>
+        </w:rPr>
+      </w:pPr>
+      <w:r>
+        <w:rPr>
+          <w:rFonts w:ascii="Times New Roman" w:hAnsi="Times New Roman" w:cs="Times New Roman"/>
+          <w:b/>
+          <w:sz w:val="24"/>
+          <w:szCs w:val="24"/>
+        </w:rPr>
+        <w:t>Were you profitable?</w:t>
+      </w:r>
+    </w:p>
+    <w:p>
+      <w:pPr>
+        <w:spacing w:line="480" w:lineRule="auto"/>
+        <w:rPr>
+          <w:rFonts w:ascii="Times New Roman" w:hAnsi="Times New Roman" w:cs="Times New Roman"/>
+          <w:b/>
+          <w:sz w:val="24"/>
+          <w:szCs w:val="24"/>
+        </w:rPr>
+      </w:pPr>
+      <w:r>
+        <w:rPr>
+          <w:rFonts w:ascii="Times New Roman" w:hAnsi="Times New Roman" w:cs="Times New Roman"/>
+          <w:b/>
+          <w:sz w:val="24"/>
+          <w:szCs w:val="24"/>
+        </w:rPr>
+        <w:t>Goals for next time?</w:t>
+      </w:r>
     </w:p>
     <w:sectPr>
       <w:pgSz w:w="12240" w:h="15840"/>

</xml_diff>